<commit_message>
feat: massive Vue.js migration and feature enhancement
</commit_message>
<xml_diff>
--- a/documentacion/Formatos Documentacion/F09(PR-TI-11)00 Lista de actores_V02.docx
+++ b/documentacion/Formatos Documentacion/F09(PR-TI-11)00 Lista de actores_V02.docx
@@ -1,6 +1,6 @@
 
 <file path=word/document.xml><?xml version="1.0" encoding="utf-8"?>
-<w:document xmlns:wpc="http://schemas.microsoft.com/office/word/2010/wordprocessingCanvas" xmlns:cx="http://schemas.microsoft.com/office/drawing/2014/chartex" xmlns:cx1="http://schemas.microsoft.com/office/drawing/2015/9/8/chartex" xmlns:cx2="http://schemas.microsoft.com/office/drawing/2015/10/21/chartex" xmlns:cx3="http://schemas.microsoft.com/office/drawing/2016/5/9/chartex" xmlns:cx4="http://schemas.microsoft.com/office/drawing/2016/5/10/chartex" xmlns:cx5="http://schemas.microsoft.com/office/drawing/2016/5/11/chartex" xmlns:cx6="http://schemas.microsoft.com/office/drawing/2016/5/12/chartex" xmlns:cx7="http://schemas.microsoft.com/office/drawing/2016/5/13/chartex" xmlns:cx8="http://schemas.microsoft.com/office/drawing/2016/5/14/chartex" xmlns:mc="http://schemas.openxmlformats.org/markup-compatibility/2006" xmlns:aink="http://schemas.microsoft.com/office/drawing/2016/ink" xmlns:am3d="http://schemas.microsoft.com/office/drawing/2017/model3d" xmlns:o="urn:schemas-microsoft-com:office:office" xmlns:oel="http://schemas.microsoft.com/office/2019/extlst" xmlns:r="http://schemas.openxmlformats.org/officeDocument/2006/relationships" xmlns:m="http://schemas.openxmlformats.org/officeDocument/2006/math" xmlns:v="urn:schemas-microsoft-com:vml" xmlns:wp14="http://schemas.microsoft.com/office/word/2010/wordprocessingDrawing" xmlns:wp="http://schemas.openxmlformats.org/drawingml/2006/wordprocessingDrawing" xmlns:w10="urn:schemas-microsoft-com:office:word" xmlns:w="http://schemas.openxmlformats.org/wordprocessingml/2006/main" xmlns:w14="http://schemas.microsoft.com/office/word/2010/wordml" xmlns:w15="http://schemas.microsoft.com/office/word/2012/wordml" xmlns:w16cex="http://schemas.microsoft.com/office/word/2018/wordml/cex" xmlns:w16cid="http://schemas.microsoft.com/office/word/2016/wordml/cid" xmlns:w16="http://schemas.microsoft.com/office/word/2018/wordml" xmlns:w16du="http://schemas.microsoft.com/office/word/2023/wordml/word16du" xmlns:w16sdtdh="http://schemas.microsoft.com/office/word/2020/wordml/sdtdatahash" xmlns:w16se="http://schemas.microsoft.com/office/word/2015/wordml/symex" xmlns:wpg="http://schemas.microsoft.com/office/word/2010/wordprocessingGroup" xmlns:wpi="http://schemas.microsoft.com/office/word/2010/wordprocessingInk" xmlns:wne="http://schemas.microsoft.com/office/word/2006/wordml" xmlns:wps="http://schemas.microsoft.com/office/word/2010/wordprocessingShape" mc:Ignorable="w14 w15 w16se w16cid w16 w16cex w16sdtdh w16du wp14">
+<w:document xmlns:wpc="http://schemas.microsoft.com/office/word/2010/wordprocessingCanvas" xmlns:cx="http://schemas.microsoft.com/office/drawing/2014/chartex" xmlns:cx1="http://schemas.microsoft.com/office/drawing/2015/9/8/chartex" xmlns:cx2="http://schemas.microsoft.com/office/drawing/2015/10/21/chartex" xmlns:cx3="http://schemas.microsoft.com/office/drawing/2016/5/9/chartex" xmlns:cx4="http://schemas.microsoft.com/office/drawing/2016/5/10/chartex" xmlns:cx5="http://schemas.microsoft.com/office/drawing/2016/5/11/chartex" xmlns:cx6="http://schemas.microsoft.com/office/drawing/2016/5/12/chartex" xmlns:cx7="http://schemas.microsoft.com/office/drawing/2016/5/13/chartex" xmlns:cx8="http://schemas.microsoft.com/office/drawing/2016/5/14/chartex" xmlns:mc="http://schemas.openxmlformats.org/markup-compatibility/2006" xmlns:aink="http://schemas.microsoft.com/office/drawing/2016/ink" xmlns:am3d="http://schemas.microsoft.com/office/drawing/2017/model3d" xmlns:o="urn:schemas-microsoft-com:office:office" xmlns:oel="http://schemas.microsoft.com/office/2019/extlst" xmlns:r="http://schemas.openxmlformats.org/officeDocument/2006/relationships" xmlns:m="http://schemas.openxmlformats.org/officeDocument/2006/math" xmlns:v="urn:schemas-microsoft-com:vml" xmlns:wp14="http://schemas.microsoft.com/office/word/2010/wordprocessingDrawing" xmlns:wp="http://schemas.openxmlformats.org/drawingml/2006/wordprocessingDrawing" xmlns:w10="urn:schemas-microsoft-com:office:word" xmlns:w="http://schemas.openxmlformats.org/wordprocessingml/2006/main" xmlns:w14="http://schemas.microsoft.com/office/word/2010/wordml" xmlns:w15="http://schemas.microsoft.com/office/word/2012/wordml" xmlns:w16cex="http://schemas.microsoft.com/office/word/2018/wordml/cex" xmlns:w16cid="http://schemas.microsoft.com/office/word/2016/wordml/cid" xmlns:w16="http://schemas.microsoft.com/office/word/2018/wordml" xmlns:w16du="http://schemas.microsoft.com/office/word/2023/wordml/word16du" xmlns:w16sdtdh="http://schemas.microsoft.com/office/word/2020/wordml/sdtdatahash" xmlns:w16sdtfl="http://schemas.microsoft.com/office/word/2024/wordml/sdtformatlock" xmlns:w16se="http://schemas.microsoft.com/office/word/2015/wordml/symex" xmlns:wpg="http://schemas.microsoft.com/office/word/2010/wordprocessingGroup" xmlns:wpi="http://schemas.microsoft.com/office/word/2010/wordprocessingInk" xmlns:wne="http://schemas.microsoft.com/office/word/2006/wordml" xmlns:wps="http://schemas.microsoft.com/office/word/2010/wordprocessingShape" mc:Ignorable="w14 w15 w16se w16cid w16 w16cex w16sdtdh w16sdtfl w16du wp14">
   <w:body>
     <w:p>
       <w:pPr>
@@ -455,7 +455,6 @@
               <w:adjustRightInd w:val="0"/>
               <w:rPr>
                 <w:rFonts w:ascii="Arial" w:hAnsi="Arial" w:cs="Arial"/>
-                <w:color w:val="000000"/>
                 <w:sz w:val="18"/>
                 <w:szCs w:val="18"/>
               </w:rPr>
@@ -467,90 +466,16 @@
                 <w:sz w:val="18"/>
                 <w:szCs w:val="18"/>
               </w:rPr>
-              <w:t>AC04</w:t>
+              <w:t>AC0</w:t>
             </w:r>
-          </w:p>
-        </w:tc>
-        <w:tc>
-          <w:tcPr>
-            <w:tcW w:w="1701" w:type="dxa"/>
-            <w:vAlign w:val="center"/>
-          </w:tcPr>
-          <w:p>
-            <w:pPr>
-              <w:adjustRightInd w:val="0"/>
+            <w:r>
               <w:rPr>
                 <w:rFonts w:ascii="Arial" w:hAnsi="Arial" w:cs="Arial"/>
                 <w:color w:val="000000"/>
                 <w:sz w:val="18"/>
                 <w:szCs w:val="18"/>
               </w:rPr>
-            </w:pPr>
-            <w:r>
-              <w:rPr>
-                <w:rFonts w:ascii="Arial" w:hAnsi="Arial" w:cs="Arial"/>
-                <w:color w:val="000000"/>
-                <w:sz w:val="18"/>
-                <w:szCs w:val="18"/>
-              </w:rPr>
-              <w:t>Supervisor Procesos (Supervisor de Procesos de la MODER)</w:t>
-            </w:r>
-          </w:p>
-        </w:tc>
-        <w:tc>
-          <w:tcPr>
-            <w:tcW w:w="5988" w:type="dxa"/>
-            <w:vAlign w:val="center"/>
-          </w:tcPr>
-          <w:p>
-            <w:pPr>
-              <w:adjustRightInd w:val="0"/>
-              <w:jc w:val="both"/>
-              <w:rPr>
-                <w:rFonts w:ascii="Arial" w:hAnsi="Arial" w:cs="Arial"/>
-                <w:color w:val="000000"/>
-                <w:sz w:val="18"/>
-                <w:szCs w:val="18"/>
-              </w:rPr>
-            </w:pPr>
-            <w:r>
-              <w:rPr>
-                <w:rFonts w:ascii="Arial" w:hAnsi="Arial" w:cs="Arial"/>
-                <w:color w:val="000000"/>
-                <w:sz w:val="18"/>
-                <w:szCs w:val="18"/>
-              </w:rPr>
-              <w:t>El Supervisor de Procesos de la MODER supervisa la correcta ejecución de los procesos dentro del marco de la metodología de gestión de procesos. Este actor revisa y valida las actividades de los facilitadores de proceso y trabaja en estrecha colaboración con el Especialista MODER para asegurar que los procesos sean eficientes y efectivos. También participa en la identificación de mejoras y en la evaluación de la eficacia de las acciones correctivas implementadas.</w:t>
-            </w:r>
-          </w:p>
-        </w:tc>
-      </w:tr>
-      <w:tr>
-        <w:trPr>
-          <w:trHeight w:val="340"/>
-        </w:trPr>
-        <w:tc>
-          <w:tcPr>
-            <w:tcW w:w="1242" w:type="dxa"/>
-            <w:vAlign w:val="center"/>
-          </w:tcPr>
-          <w:p>
-            <w:pPr>
-              <w:adjustRightInd w:val="0"/>
-              <w:rPr>
-                <w:rFonts w:ascii="Arial" w:hAnsi="Arial" w:cs="Arial"/>
-                <w:sz w:val="18"/>
-                <w:szCs w:val="18"/>
-              </w:rPr>
-            </w:pPr>
-            <w:r>
-              <w:rPr>
-                <w:rFonts w:ascii="Arial" w:hAnsi="Arial" w:cs="Arial"/>
-                <w:color w:val="000000"/>
-                <w:sz w:val="18"/>
-                <w:szCs w:val="18"/>
-              </w:rPr>
-              <w:t>AC05</w:t>
+              <w:t>4</w:t>
             </w:r>
           </w:p>
         </w:tc>
@@ -632,7 +557,16 @@
                 <w:sz w:val="18"/>
                 <w:szCs w:val="18"/>
               </w:rPr>
-              <w:t>AC06</w:t>
+              <w:t>AC0</w:t>
+            </w:r>
+            <w:r>
+              <w:rPr>
+                <w:rFonts w:ascii="Arial" w:hAnsi="Arial" w:cs="Arial"/>
+                <w:color w:val="000000"/>
+                <w:sz w:val="18"/>
+                <w:szCs w:val="18"/>
+              </w:rPr>
+              <w:t>5</w:t>
             </w:r>
           </w:p>
         </w:tc>
@@ -714,7 +648,16 @@
                 <w:sz w:val="18"/>
                 <w:szCs w:val="18"/>
               </w:rPr>
-              <w:t>AC07</w:t>
+              <w:t>AC0</w:t>
+            </w:r>
+            <w:r>
+              <w:rPr>
+                <w:rFonts w:ascii="Arial" w:hAnsi="Arial" w:cs="Arial"/>
+                <w:color w:val="000000"/>
+                <w:sz w:val="18"/>
+                <w:szCs w:val="18"/>
+              </w:rPr>
+              <w:t>6</w:t>
             </w:r>
           </w:p>
         </w:tc>
@@ -796,7 +739,15 @@
                 <w:sz w:val="18"/>
                 <w:szCs w:val="18"/>
               </w:rPr>
-              <w:t>AC08</w:t>
+              <w:t>AC0</w:t>
+            </w:r>
+            <w:r>
+              <w:rPr>
+                <w:rFonts w:ascii="Arial" w:hAnsi="Arial" w:cs="Arial"/>
+                <w:sz w:val="18"/>
+                <w:szCs w:val="18"/>
+              </w:rPr>
+              <w:t>7</w:t>
             </w:r>
           </w:p>
         </w:tc>
@@ -873,7 +824,7 @@
 </file>
 
 <file path=word/endnotes.xml><?xml version="1.0" encoding="utf-8"?>
-<w:endnotes xmlns:wpc="http://schemas.microsoft.com/office/word/2010/wordprocessingCanvas" xmlns:cx="http://schemas.microsoft.com/office/drawing/2014/chartex" xmlns:cx1="http://schemas.microsoft.com/office/drawing/2015/9/8/chartex" xmlns:cx2="http://schemas.microsoft.com/office/drawing/2015/10/21/chartex" xmlns:cx3="http://schemas.microsoft.com/office/drawing/2016/5/9/chartex" xmlns:cx4="http://schemas.microsoft.com/office/drawing/2016/5/10/chartex" xmlns:cx5="http://schemas.microsoft.com/office/drawing/2016/5/11/chartex" xmlns:cx6="http://schemas.microsoft.com/office/drawing/2016/5/12/chartex" xmlns:cx7="http://schemas.microsoft.com/office/drawing/2016/5/13/chartex" xmlns:cx8="http://schemas.microsoft.com/office/drawing/2016/5/14/chartex" xmlns:mc="http://schemas.openxmlformats.org/markup-compatibility/2006" xmlns:aink="http://schemas.microsoft.com/office/drawing/2016/ink" xmlns:am3d="http://schemas.microsoft.com/office/drawing/2017/model3d" xmlns:o="urn:schemas-microsoft-com:office:office" xmlns:oel="http://schemas.microsoft.com/office/2019/extlst" xmlns:r="http://schemas.openxmlformats.org/officeDocument/2006/relationships" xmlns:m="http://schemas.openxmlformats.org/officeDocument/2006/math" xmlns:v="urn:schemas-microsoft-com:vml" xmlns:wp14="http://schemas.microsoft.com/office/word/2010/wordprocessingDrawing" xmlns:wp="http://schemas.openxmlformats.org/drawingml/2006/wordprocessingDrawing" xmlns:w10="urn:schemas-microsoft-com:office:word" xmlns:w="http://schemas.openxmlformats.org/wordprocessingml/2006/main" xmlns:w14="http://schemas.microsoft.com/office/word/2010/wordml" xmlns:w15="http://schemas.microsoft.com/office/word/2012/wordml" xmlns:w16cex="http://schemas.microsoft.com/office/word/2018/wordml/cex" xmlns:w16cid="http://schemas.microsoft.com/office/word/2016/wordml/cid" xmlns:w16="http://schemas.microsoft.com/office/word/2018/wordml" xmlns:w16du="http://schemas.microsoft.com/office/word/2023/wordml/word16du" xmlns:w16sdtdh="http://schemas.microsoft.com/office/word/2020/wordml/sdtdatahash" xmlns:w16se="http://schemas.microsoft.com/office/word/2015/wordml/symex" xmlns:wpg="http://schemas.microsoft.com/office/word/2010/wordprocessingGroup" xmlns:wpi="http://schemas.microsoft.com/office/word/2010/wordprocessingInk" xmlns:wne="http://schemas.microsoft.com/office/word/2006/wordml" xmlns:wps="http://schemas.microsoft.com/office/word/2010/wordprocessingShape" mc:Ignorable="w14 w15 w16se w16cid w16 w16cex w16sdtdh w16du wp14">
+<w:endnotes xmlns:wpc="http://schemas.microsoft.com/office/word/2010/wordprocessingCanvas" xmlns:cx="http://schemas.microsoft.com/office/drawing/2014/chartex" xmlns:cx1="http://schemas.microsoft.com/office/drawing/2015/9/8/chartex" xmlns:cx2="http://schemas.microsoft.com/office/drawing/2015/10/21/chartex" xmlns:cx3="http://schemas.microsoft.com/office/drawing/2016/5/9/chartex" xmlns:cx4="http://schemas.microsoft.com/office/drawing/2016/5/10/chartex" xmlns:cx5="http://schemas.microsoft.com/office/drawing/2016/5/11/chartex" xmlns:cx6="http://schemas.microsoft.com/office/drawing/2016/5/12/chartex" xmlns:cx7="http://schemas.microsoft.com/office/drawing/2016/5/13/chartex" xmlns:cx8="http://schemas.microsoft.com/office/drawing/2016/5/14/chartex" xmlns:mc="http://schemas.openxmlformats.org/markup-compatibility/2006" xmlns:aink="http://schemas.microsoft.com/office/drawing/2016/ink" xmlns:am3d="http://schemas.microsoft.com/office/drawing/2017/model3d" xmlns:o="urn:schemas-microsoft-com:office:office" xmlns:oel="http://schemas.microsoft.com/office/2019/extlst" xmlns:r="http://schemas.openxmlformats.org/officeDocument/2006/relationships" xmlns:m="http://schemas.openxmlformats.org/officeDocument/2006/math" xmlns:v="urn:schemas-microsoft-com:vml" xmlns:wp14="http://schemas.microsoft.com/office/word/2010/wordprocessingDrawing" xmlns:wp="http://schemas.openxmlformats.org/drawingml/2006/wordprocessingDrawing" xmlns:w10="urn:schemas-microsoft-com:office:word" xmlns:w="http://schemas.openxmlformats.org/wordprocessingml/2006/main" xmlns:w14="http://schemas.microsoft.com/office/word/2010/wordml" xmlns:w15="http://schemas.microsoft.com/office/word/2012/wordml" xmlns:w16cex="http://schemas.microsoft.com/office/word/2018/wordml/cex" xmlns:w16cid="http://schemas.microsoft.com/office/word/2016/wordml/cid" xmlns:w16="http://schemas.microsoft.com/office/word/2018/wordml" xmlns:w16du="http://schemas.microsoft.com/office/word/2023/wordml/word16du" xmlns:w16sdtdh="http://schemas.microsoft.com/office/word/2020/wordml/sdtdatahash" xmlns:w16sdtfl="http://schemas.microsoft.com/office/word/2024/wordml/sdtformatlock" xmlns:w16se="http://schemas.microsoft.com/office/word/2015/wordml/symex" xmlns:wpg="http://schemas.microsoft.com/office/word/2010/wordprocessingGroup" xmlns:wpi="http://schemas.microsoft.com/office/word/2010/wordprocessingInk" xmlns:wne="http://schemas.microsoft.com/office/word/2006/wordml" xmlns:wps="http://schemas.microsoft.com/office/word/2010/wordprocessingShape" mc:Ignorable="w14 w15 w16se w16cid w16 w16cex w16sdtdh w16sdtfl w16du wp14">
   <w:endnote w:type="separator" w:id="-1">
     <w:p>
       <w:r>
@@ -892,7 +843,7 @@
 </file>
 
 <file path=word/footer1.xml><?xml version="1.0" encoding="utf-8"?>
-<w:ftr xmlns:wpc="http://schemas.microsoft.com/office/word/2010/wordprocessingCanvas" xmlns:cx="http://schemas.microsoft.com/office/drawing/2014/chartex" xmlns:cx1="http://schemas.microsoft.com/office/drawing/2015/9/8/chartex" xmlns:cx2="http://schemas.microsoft.com/office/drawing/2015/10/21/chartex" xmlns:cx3="http://schemas.microsoft.com/office/drawing/2016/5/9/chartex" xmlns:cx4="http://schemas.microsoft.com/office/drawing/2016/5/10/chartex" xmlns:cx5="http://schemas.microsoft.com/office/drawing/2016/5/11/chartex" xmlns:cx6="http://schemas.microsoft.com/office/drawing/2016/5/12/chartex" xmlns:cx7="http://schemas.microsoft.com/office/drawing/2016/5/13/chartex" xmlns:cx8="http://schemas.microsoft.com/office/drawing/2016/5/14/chartex" xmlns:mc="http://schemas.openxmlformats.org/markup-compatibility/2006" xmlns:aink="http://schemas.microsoft.com/office/drawing/2016/ink" xmlns:am3d="http://schemas.microsoft.com/office/drawing/2017/model3d" xmlns:o="urn:schemas-microsoft-com:office:office" xmlns:oel="http://schemas.microsoft.com/office/2019/extlst" xmlns:r="http://schemas.openxmlformats.org/officeDocument/2006/relationships" xmlns:m="http://schemas.openxmlformats.org/officeDocument/2006/math" xmlns:v="urn:schemas-microsoft-com:vml" xmlns:wp14="http://schemas.microsoft.com/office/word/2010/wordprocessingDrawing" xmlns:wp="http://schemas.openxmlformats.org/drawingml/2006/wordprocessingDrawing" xmlns:w10="urn:schemas-microsoft-com:office:word" xmlns:w="http://schemas.openxmlformats.org/wordprocessingml/2006/main" xmlns:w14="http://schemas.microsoft.com/office/word/2010/wordml" xmlns:w15="http://schemas.microsoft.com/office/word/2012/wordml" xmlns:w16cex="http://schemas.microsoft.com/office/word/2018/wordml/cex" xmlns:w16cid="http://schemas.microsoft.com/office/word/2016/wordml/cid" xmlns:w16="http://schemas.microsoft.com/office/word/2018/wordml" xmlns:w16du="http://schemas.microsoft.com/office/word/2023/wordml/word16du" xmlns:w16sdtdh="http://schemas.microsoft.com/office/word/2020/wordml/sdtdatahash" xmlns:w16se="http://schemas.microsoft.com/office/word/2015/wordml/symex" xmlns:wpg="http://schemas.microsoft.com/office/word/2010/wordprocessingGroup" xmlns:wpi="http://schemas.microsoft.com/office/word/2010/wordprocessingInk" xmlns:wne="http://schemas.microsoft.com/office/word/2006/wordml" xmlns:wps="http://schemas.microsoft.com/office/word/2010/wordprocessingShape" mc:Ignorable="w14 w15 w16se w16cid w16 w16cex w16sdtdh w16du wp14">
+<w:ftr xmlns:wpc="http://schemas.microsoft.com/office/word/2010/wordprocessingCanvas" xmlns:cx="http://schemas.microsoft.com/office/drawing/2014/chartex" xmlns:cx1="http://schemas.microsoft.com/office/drawing/2015/9/8/chartex" xmlns:cx2="http://schemas.microsoft.com/office/drawing/2015/10/21/chartex" xmlns:cx3="http://schemas.microsoft.com/office/drawing/2016/5/9/chartex" xmlns:cx4="http://schemas.microsoft.com/office/drawing/2016/5/10/chartex" xmlns:cx5="http://schemas.microsoft.com/office/drawing/2016/5/11/chartex" xmlns:cx6="http://schemas.microsoft.com/office/drawing/2016/5/12/chartex" xmlns:cx7="http://schemas.microsoft.com/office/drawing/2016/5/13/chartex" xmlns:cx8="http://schemas.microsoft.com/office/drawing/2016/5/14/chartex" xmlns:mc="http://schemas.openxmlformats.org/markup-compatibility/2006" xmlns:aink="http://schemas.microsoft.com/office/drawing/2016/ink" xmlns:am3d="http://schemas.microsoft.com/office/drawing/2017/model3d" xmlns:o="urn:schemas-microsoft-com:office:office" xmlns:oel="http://schemas.microsoft.com/office/2019/extlst" xmlns:r="http://schemas.openxmlformats.org/officeDocument/2006/relationships" xmlns:m="http://schemas.openxmlformats.org/officeDocument/2006/math" xmlns:v="urn:schemas-microsoft-com:vml" xmlns:wp14="http://schemas.microsoft.com/office/word/2010/wordprocessingDrawing" xmlns:wp="http://schemas.openxmlformats.org/drawingml/2006/wordprocessingDrawing" xmlns:w10="urn:schemas-microsoft-com:office:word" xmlns:w="http://schemas.openxmlformats.org/wordprocessingml/2006/main" xmlns:w14="http://schemas.microsoft.com/office/word/2010/wordml" xmlns:w15="http://schemas.microsoft.com/office/word/2012/wordml" xmlns:w16cex="http://schemas.microsoft.com/office/word/2018/wordml/cex" xmlns:w16cid="http://schemas.microsoft.com/office/word/2016/wordml/cid" xmlns:w16="http://schemas.microsoft.com/office/word/2018/wordml" xmlns:w16du="http://schemas.microsoft.com/office/word/2023/wordml/word16du" xmlns:w16sdtdh="http://schemas.microsoft.com/office/word/2020/wordml/sdtdatahash" xmlns:w16sdtfl="http://schemas.microsoft.com/office/word/2024/wordml/sdtformatlock" xmlns:w16se="http://schemas.microsoft.com/office/word/2015/wordml/symex" xmlns:wpg="http://schemas.microsoft.com/office/word/2010/wordprocessingGroup" xmlns:wpi="http://schemas.microsoft.com/office/word/2010/wordprocessingInk" xmlns:wne="http://schemas.microsoft.com/office/word/2006/wordml" xmlns:wps="http://schemas.microsoft.com/office/word/2010/wordprocessingShape" mc:Ignorable="w14 w15 w16se w16cid w16 w16cex w16sdtdh w16sdtfl w16du wp14">
   <w:p>
     <w:pPr>
       <w:framePr w:w="624" w:h="7371" w:hRule="exact" w:hSpace="142" w:wrap="auto" w:vAnchor="text" w:hAnchor="page" w:x="341" w:y="-9060"/>
@@ -1098,7 +1049,7 @@
 </file>
 
 <file path=word/footnotes.xml><?xml version="1.0" encoding="utf-8"?>
-<w:footnotes xmlns:wpc="http://schemas.microsoft.com/office/word/2010/wordprocessingCanvas" xmlns:cx="http://schemas.microsoft.com/office/drawing/2014/chartex" xmlns:cx1="http://schemas.microsoft.com/office/drawing/2015/9/8/chartex" xmlns:cx2="http://schemas.microsoft.com/office/drawing/2015/10/21/chartex" xmlns:cx3="http://schemas.microsoft.com/office/drawing/2016/5/9/chartex" xmlns:cx4="http://schemas.microsoft.com/office/drawing/2016/5/10/chartex" xmlns:cx5="http://schemas.microsoft.com/office/drawing/2016/5/11/chartex" xmlns:cx6="http://schemas.microsoft.com/office/drawing/2016/5/12/chartex" xmlns:cx7="http://schemas.microsoft.com/office/drawing/2016/5/13/chartex" xmlns:cx8="http://schemas.microsoft.com/office/drawing/2016/5/14/chartex" xmlns:mc="http://schemas.openxmlformats.org/markup-compatibility/2006" xmlns:aink="http://schemas.microsoft.com/office/drawing/2016/ink" xmlns:am3d="http://schemas.microsoft.com/office/drawing/2017/model3d" xmlns:o="urn:schemas-microsoft-com:office:office" xmlns:oel="http://schemas.microsoft.com/office/2019/extlst" xmlns:r="http://schemas.openxmlformats.org/officeDocument/2006/relationships" xmlns:m="http://schemas.openxmlformats.org/officeDocument/2006/math" xmlns:v="urn:schemas-microsoft-com:vml" xmlns:wp14="http://schemas.microsoft.com/office/word/2010/wordprocessingDrawing" xmlns:wp="http://schemas.openxmlformats.org/drawingml/2006/wordprocessingDrawing" xmlns:w10="urn:schemas-microsoft-com:office:word" xmlns:w="http://schemas.openxmlformats.org/wordprocessingml/2006/main" xmlns:w14="http://schemas.microsoft.com/office/word/2010/wordml" xmlns:w15="http://schemas.microsoft.com/office/word/2012/wordml" xmlns:w16cex="http://schemas.microsoft.com/office/word/2018/wordml/cex" xmlns:w16cid="http://schemas.microsoft.com/office/word/2016/wordml/cid" xmlns:w16="http://schemas.microsoft.com/office/word/2018/wordml" xmlns:w16du="http://schemas.microsoft.com/office/word/2023/wordml/word16du" xmlns:w16sdtdh="http://schemas.microsoft.com/office/word/2020/wordml/sdtdatahash" xmlns:w16se="http://schemas.microsoft.com/office/word/2015/wordml/symex" xmlns:wpg="http://schemas.microsoft.com/office/word/2010/wordprocessingGroup" xmlns:wpi="http://schemas.microsoft.com/office/word/2010/wordprocessingInk" xmlns:wne="http://schemas.microsoft.com/office/word/2006/wordml" xmlns:wps="http://schemas.microsoft.com/office/word/2010/wordprocessingShape" mc:Ignorable="w14 w15 w16se w16cid w16 w16cex w16sdtdh w16du wp14">
+<w:footnotes xmlns:wpc="http://schemas.microsoft.com/office/word/2010/wordprocessingCanvas" xmlns:cx="http://schemas.microsoft.com/office/drawing/2014/chartex" xmlns:cx1="http://schemas.microsoft.com/office/drawing/2015/9/8/chartex" xmlns:cx2="http://schemas.microsoft.com/office/drawing/2015/10/21/chartex" xmlns:cx3="http://schemas.microsoft.com/office/drawing/2016/5/9/chartex" xmlns:cx4="http://schemas.microsoft.com/office/drawing/2016/5/10/chartex" xmlns:cx5="http://schemas.microsoft.com/office/drawing/2016/5/11/chartex" xmlns:cx6="http://schemas.microsoft.com/office/drawing/2016/5/12/chartex" xmlns:cx7="http://schemas.microsoft.com/office/drawing/2016/5/13/chartex" xmlns:cx8="http://schemas.microsoft.com/office/drawing/2016/5/14/chartex" xmlns:mc="http://schemas.openxmlformats.org/markup-compatibility/2006" xmlns:aink="http://schemas.microsoft.com/office/drawing/2016/ink" xmlns:am3d="http://schemas.microsoft.com/office/drawing/2017/model3d" xmlns:o="urn:schemas-microsoft-com:office:office" xmlns:oel="http://schemas.microsoft.com/office/2019/extlst" xmlns:r="http://schemas.openxmlformats.org/officeDocument/2006/relationships" xmlns:m="http://schemas.openxmlformats.org/officeDocument/2006/math" xmlns:v="urn:schemas-microsoft-com:vml" xmlns:wp14="http://schemas.microsoft.com/office/word/2010/wordprocessingDrawing" xmlns:wp="http://schemas.openxmlformats.org/drawingml/2006/wordprocessingDrawing" xmlns:w10="urn:schemas-microsoft-com:office:word" xmlns:w="http://schemas.openxmlformats.org/wordprocessingml/2006/main" xmlns:w14="http://schemas.microsoft.com/office/word/2010/wordml" xmlns:w15="http://schemas.microsoft.com/office/word/2012/wordml" xmlns:w16cex="http://schemas.microsoft.com/office/word/2018/wordml/cex" xmlns:w16cid="http://schemas.microsoft.com/office/word/2016/wordml/cid" xmlns:w16="http://schemas.microsoft.com/office/word/2018/wordml" xmlns:w16du="http://schemas.microsoft.com/office/word/2023/wordml/word16du" xmlns:w16sdtdh="http://schemas.microsoft.com/office/word/2020/wordml/sdtdatahash" xmlns:w16sdtfl="http://schemas.microsoft.com/office/word/2024/wordml/sdtformatlock" xmlns:w16se="http://schemas.microsoft.com/office/word/2015/wordml/symex" xmlns:wpg="http://schemas.microsoft.com/office/word/2010/wordprocessingGroup" xmlns:wpi="http://schemas.microsoft.com/office/word/2010/wordprocessingInk" xmlns:wne="http://schemas.microsoft.com/office/word/2006/wordml" xmlns:wps="http://schemas.microsoft.com/office/word/2010/wordprocessingShape" mc:Ignorable="w14 w15 w16se w16cid w16 w16cex w16sdtdh w16sdtfl w16du wp14">
   <w:footnote w:type="separator" w:id="-1">
     <w:p>
       <w:r>
@@ -1117,7 +1068,7 @@
 </file>
 
 <file path=word/header1.xml><?xml version="1.0" encoding="utf-8"?>
-<w:hdr xmlns:wpc="http://schemas.microsoft.com/office/word/2010/wordprocessingCanvas" xmlns:cx="http://schemas.microsoft.com/office/drawing/2014/chartex" xmlns:cx1="http://schemas.microsoft.com/office/drawing/2015/9/8/chartex" xmlns:cx2="http://schemas.microsoft.com/office/drawing/2015/10/21/chartex" xmlns:cx3="http://schemas.microsoft.com/office/drawing/2016/5/9/chartex" xmlns:cx4="http://schemas.microsoft.com/office/drawing/2016/5/10/chartex" xmlns:cx5="http://schemas.microsoft.com/office/drawing/2016/5/11/chartex" xmlns:cx6="http://schemas.microsoft.com/office/drawing/2016/5/12/chartex" xmlns:cx7="http://schemas.microsoft.com/office/drawing/2016/5/13/chartex" xmlns:cx8="http://schemas.microsoft.com/office/drawing/2016/5/14/chartex" xmlns:mc="http://schemas.openxmlformats.org/markup-compatibility/2006" xmlns:aink="http://schemas.microsoft.com/office/drawing/2016/ink" xmlns:am3d="http://schemas.microsoft.com/office/drawing/2017/model3d" xmlns:o="urn:schemas-microsoft-com:office:office" xmlns:oel="http://schemas.microsoft.com/office/2019/extlst" xmlns:r="http://schemas.openxmlformats.org/officeDocument/2006/relationships" xmlns:m="http://schemas.openxmlformats.org/officeDocument/2006/math" xmlns:v="urn:schemas-microsoft-com:vml" xmlns:wp14="http://schemas.microsoft.com/office/word/2010/wordprocessingDrawing" xmlns:wp="http://schemas.openxmlformats.org/drawingml/2006/wordprocessingDrawing" xmlns:w10="urn:schemas-microsoft-com:office:word" xmlns:w="http://schemas.openxmlformats.org/wordprocessingml/2006/main" xmlns:w14="http://schemas.microsoft.com/office/word/2010/wordml" xmlns:w15="http://schemas.microsoft.com/office/word/2012/wordml" xmlns:w16cex="http://schemas.microsoft.com/office/word/2018/wordml/cex" xmlns:w16cid="http://schemas.microsoft.com/office/word/2016/wordml/cid" xmlns:w16="http://schemas.microsoft.com/office/word/2018/wordml" xmlns:w16du="http://schemas.microsoft.com/office/word/2023/wordml/word16du" xmlns:w16sdtdh="http://schemas.microsoft.com/office/word/2020/wordml/sdtdatahash" xmlns:w16se="http://schemas.microsoft.com/office/word/2015/wordml/symex" xmlns:wpg="http://schemas.microsoft.com/office/word/2010/wordprocessingGroup" xmlns:wpi="http://schemas.microsoft.com/office/word/2010/wordprocessingInk" xmlns:wne="http://schemas.microsoft.com/office/word/2006/wordml" xmlns:wps="http://schemas.microsoft.com/office/word/2010/wordprocessingShape" mc:Ignorable="w14 w15 w16se w16cid w16 w16cex w16sdtdh w16du wp14">
+<w:hdr xmlns:wpc="http://schemas.microsoft.com/office/word/2010/wordprocessingCanvas" xmlns:cx="http://schemas.microsoft.com/office/drawing/2014/chartex" xmlns:cx1="http://schemas.microsoft.com/office/drawing/2015/9/8/chartex" xmlns:cx2="http://schemas.microsoft.com/office/drawing/2015/10/21/chartex" xmlns:cx3="http://schemas.microsoft.com/office/drawing/2016/5/9/chartex" xmlns:cx4="http://schemas.microsoft.com/office/drawing/2016/5/10/chartex" xmlns:cx5="http://schemas.microsoft.com/office/drawing/2016/5/11/chartex" xmlns:cx6="http://schemas.microsoft.com/office/drawing/2016/5/12/chartex" xmlns:cx7="http://schemas.microsoft.com/office/drawing/2016/5/13/chartex" xmlns:cx8="http://schemas.microsoft.com/office/drawing/2016/5/14/chartex" xmlns:mc="http://schemas.openxmlformats.org/markup-compatibility/2006" xmlns:aink="http://schemas.microsoft.com/office/drawing/2016/ink" xmlns:am3d="http://schemas.microsoft.com/office/drawing/2017/model3d" xmlns:o="urn:schemas-microsoft-com:office:office" xmlns:oel="http://schemas.microsoft.com/office/2019/extlst" xmlns:r="http://schemas.openxmlformats.org/officeDocument/2006/relationships" xmlns:m="http://schemas.openxmlformats.org/officeDocument/2006/math" xmlns:v="urn:schemas-microsoft-com:vml" xmlns:wp14="http://schemas.microsoft.com/office/word/2010/wordprocessingDrawing" xmlns:wp="http://schemas.openxmlformats.org/drawingml/2006/wordprocessingDrawing" xmlns:w10="urn:schemas-microsoft-com:office:word" xmlns:w="http://schemas.openxmlformats.org/wordprocessingml/2006/main" xmlns:w14="http://schemas.microsoft.com/office/word/2010/wordml" xmlns:w15="http://schemas.microsoft.com/office/word/2012/wordml" xmlns:w16cex="http://schemas.microsoft.com/office/word/2018/wordml/cex" xmlns:w16cid="http://schemas.microsoft.com/office/word/2016/wordml/cid" xmlns:w16="http://schemas.microsoft.com/office/word/2018/wordml" xmlns:w16du="http://schemas.microsoft.com/office/word/2023/wordml/word16du" xmlns:w16sdtdh="http://schemas.microsoft.com/office/word/2020/wordml/sdtdatahash" xmlns:w16sdtfl="http://schemas.microsoft.com/office/word/2024/wordml/sdtformatlock" xmlns:w16se="http://schemas.microsoft.com/office/word/2015/wordml/symex" xmlns:wpg="http://schemas.microsoft.com/office/word/2010/wordprocessingGroup" xmlns:wpi="http://schemas.microsoft.com/office/word/2010/wordprocessingInk" xmlns:wne="http://schemas.microsoft.com/office/word/2006/wordml" xmlns:wps="http://schemas.microsoft.com/office/word/2010/wordprocessingShape" mc:Ignorable="w14 w15 w16se w16cid w16 w16cex w16sdtdh w16sdtfl w16du wp14">
   <w:tbl>
     <w:tblPr>
       <w:tblW w:w="0" w:type="auto"/>
@@ -1188,7 +1139,7 @@
                 <v:path o:extrusionok="f" gradientshapeok="t" o:connecttype="rect"/>
                 <o:lock v:ext="edit" aspectratio="t"/>
               </v:shapetype>
-              <v:shape id="Imagen 316542108" o:spid="_x0000_i1025" type="#_x0000_t75" style="width:73.85pt;height:41.15pt;visibility:visible">
+              <v:shape id="Imagen 316542108" o:spid="_x0000_i1025" type="#_x0000_t75" style="width:74pt;height:41.35pt;visibility:visible">
                 <v:imagedata r:id="rId1" o:title=""/>
               </v:shape>
             </w:pict>
@@ -1303,7 +1254,7 @@
 </file>
 
 <file path=word/numbering.xml><?xml version="1.0" encoding="utf-8"?>
-<w:numbering xmlns:wpc="http://schemas.microsoft.com/office/word/2010/wordprocessingCanvas" xmlns:cx="http://schemas.microsoft.com/office/drawing/2014/chartex" xmlns:cx1="http://schemas.microsoft.com/office/drawing/2015/9/8/chartex" xmlns:cx2="http://schemas.microsoft.com/office/drawing/2015/10/21/chartex" xmlns:cx3="http://schemas.microsoft.com/office/drawing/2016/5/9/chartex" xmlns:cx4="http://schemas.microsoft.com/office/drawing/2016/5/10/chartex" xmlns:cx5="http://schemas.microsoft.com/office/drawing/2016/5/11/chartex" xmlns:cx6="http://schemas.microsoft.com/office/drawing/2016/5/12/chartex" xmlns:cx7="http://schemas.microsoft.com/office/drawing/2016/5/13/chartex" xmlns:cx8="http://schemas.microsoft.com/office/drawing/2016/5/14/chartex" xmlns:mc="http://schemas.openxmlformats.org/markup-compatibility/2006" xmlns:aink="http://schemas.microsoft.com/office/drawing/2016/ink" xmlns:am3d="http://schemas.microsoft.com/office/drawing/2017/model3d" xmlns:o="urn:schemas-microsoft-com:office:office" xmlns:oel="http://schemas.microsoft.com/office/2019/extlst" xmlns:r="http://schemas.openxmlformats.org/officeDocument/2006/relationships" xmlns:m="http://schemas.openxmlformats.org/officeDocument/2006/math" xmlns:v="urn:schemas-microsoft-com:vml" xmlns:wp14="http://schemas.microsoft.com/office/word/2010/wordprocessingDrawing" xmlns:wp="http://schemas.openxmlformats.org/drawingml/2006/wordprocessingDrawing" xmlns:w10="urn:schemas-microsoft-com:office:word" xmlns:w="http://schemas.openxmlformats.org/wordprocessingml/2006/main" xmlns:w14="http://schemas.microsoft.com/office/word/2010/wordml" xmlns:w15="http://schemas.microsoft.com/office/word/2012/wordml" xmlns:w16cex="http://schemas.microsoft.com/office/word/2018/wordml/cex" xmlns:w16cid="http://schemas.microsoft.com/office/word/2016/wordml/cid" xmlns:w16="http://schemas.microsoft.com/office/word/2018/wordml" xmlns:w16du="http://schemas.microsoft.com/office/word/2023/wordml/word16du" xmlns:w16sdtdh="http://schemas.microsoft.com/office/word/2020/wordml/sdtdatahash" xmlns:w16se="http://schemas.microsoft.com/office/word/2015/wordml/symex" xmlns:wpg="http://schemas.microsoft.com/office/word/2010/wordprocessingGroup" xmlns:wpi="http://schemas.microsoft.com/office/word/2010/wordprocessingInk" xmlns:wne="http://schemas.microsoft.com/office/word/2006/wordml" xmlns:wps="http://schemas.microsoft.com/office/word/2010/wordprocessingShape" mc:Ignorable="w14 w15 w16se w16cid w16 w16cex w16sdtdh w16du wp14">
+<w:numbering xmlns:wpc="http://schemas.microsoft.com/office/word/2010/wordprocessingCanvas" xmlns:cx="http://schemas.microsoft.com/office/drawing/2014/chartex" xmlns:cx1="http://schemas.microsoft.com/office/drawing/2015/9/8/chartex" xmlns:cx2="http://schemas.microsoft.com/office/drawing/2015/10/21/chartex" xmlns:cx3="http://schemas.microsoft.com/office/drawing/2016/5/9/chartex" xmlns:cx4="http://schemas.microsoft.com/office/drawing/2016/5/10/chartex" xmlns:cx5="http://schemas.microsoft.com/office/drawing/2016/5/11/chartex" xmlns:cx6="http://schemas.microsoft.com/office/drawing/2016/5/12/chartex" xmlns:cx7="http://schemas.microsoft.com/office/drawing/2016/5/13/chartex" xmlns:cx8="http://schemas.microsoft.com/office/drawing/2016/5/14/chartex" xmlns:mc="http://schemas.openxmlformats.org/markup-compatibility/2006" xmlns:aink="http://schemas.microsoft.com/office/drawing/2016/ink" xmlns:am3d="http://schemas.microsoft.com/office/drawing/2017/model3d" xmlns:o="urn:schemas-microsoft-com:office:office" xmlns:oel="http://schemas.microsoft.com/office/2019/extlst" xmlns:r="http://schemas.openxmlformats.org/officeDocument/2006/relationships" xmlns:m="http://schemas.openxmlformats.org/officeDocument/2006/math" xmlns:v="urn:schemas-microsoft-com:vml" xmlns:wp14="http://schemas.microsoft.com/office/word/2010/wordprocessingDrawing" xmlns:wp="http://schemas.openxmlformats.org/drawingml/2006/wordprocessingDrawing" xmlns:w10="urn:schemas-microsoft-com:office:word" xmlns:w="http://schemas.openxmlformats.org/wordprocessingml/2006/main" xmlns:w14="http://schemas.microsoft.com/office/word/2010/wordml" xmlns:w15="http://schemas.microsoft.com/office/word/2012/wordml" xmlns:w16cex="http://schemas.microsoft.com/office/word/2018/wordml/cex" xmlns:w16cid="http://schemas.microsoft.com/office/word/2016/wordml/cid" xmlns:w16="http://schemas.microsoft.com/office/word/2018/wordml" xmlns:w16du="http://schemas.microsoft.com/office/word/2023/wordml/word16du" xmlns:w16sdtdh="http://schemas.microsoft.com/office/word/2020/wordml/sdtdatahash" xmlns:w16sdtfl="http://schemas.microsoft.com/office/word/2024/wordml/sdtformatlock" xmlns:w16se="http://schemas.microsoft.com/office/word/2015/wordml/symex" xmlns:wpg="http://schemas.microsoft.com/office/word/2010/wordprocessingGroup" xmlns:wpi="http://schemas.microsoft.com/office/word/2010/wordprocessingInk" xmlns:wne="http://schemas.microsoft.com/office/word/2006/wordml" xmlns:wps="http://schemas.microsoft.com/office/word/2010/wordprocessingShape" mc:Ignorable="w14 w15 w16se w16cid w16 w16cex w16sdtdh w16sdtfl w16du wp14">
   <w:abstractNum w:abstractNumId="0" w15:restartNumberingAfterBreak="0">
     <w:nsid w:val="0201206B"/>
     <w:multiLevelType w:val="hybridMultilevel"/>
@@ -2668,7 +2619,7 @@
 </file>
 
 <file path=word/styles.xml><?xml version="1.0" encoding="utf-8"?>
-<w:styles xmlns:mc="http://schemas.openxmlformats.org/markup-compatibility/2006" xmlns:r="http://schemas.openxmlformats.org/officeDocument/2006/relationships" xmlns:w="http://schemas.openxmlformats.org/wordprocessingml/2006/main" xmlns:w14="http://schemas.microsoft.com/office/word/2010/wordml" xmlns:w15="http://schemas.microsoft.com/office/word/2012/wordml" xmlns:w16cex="http://schemas.microsoft.com/office/word/2018/wordml/cex" xmlns:w16cid="http://schemas.microsoft.com/office/word/2016/wordml/cid" xmlns:w16="http://schemas.microsoft.com/office/word/2018/wordml" xmlns:w16du="http://schemas.microsoft.com/office/word/2023/wordml/word16du" xmlns:w16sdtdh="http://schemas.microsoft.com/office/word/2020/wordml/sdtdatahash" xmlns:w16se="http://schemas.microsoft.com/office/word/2015/wordml/symex" mc:Ignorable="w14 w15 w16se w16cid w16 w16cex w16sdtdh w16du">
+<w:styles xmlns:mc="http://schemas.openxmlformats.org/markup-compatibility/2006" xmlns:r="http://schemas.openxmlformats.org/officeDocument/2006/relationships" xmlns:w="http://schemas.openxmlformats.org/wordprocessingml/2006/main" xmlns:w14="http://schemas.microsoft.com/office/word/2010/wordml" xmlns:w15="http://schemas.microsoft.com/office/word/2012/wordml" xmlns:w16cex="http://schemas.microsoft.com/office/word/2018/wordml/cex" xmlns:w16cid="http://schemas.microsoft.com/office/word/2016/wordml/cid" xmlns:w16="http://schemas.microsoft.com/office/word/2018/wordml" xmlns:w16du="http://schemas.microsoft.com/office/word/2023/wordml/word16du" xmlns:w16sdtdh="http://schemas.microsoft.com/office/word/2020/wordml/sdtdatahash" xmlns:w16sdtfl="http://schemas.microsoft.com/office/word/2024/wordml/sdtformatlock" xmlns:w16se="http://schemas.microsoft.com/office/word/2015/wordml/symex" mc:Ignorable="w14 w15 w16se w16cid w16 w16cex w16sdtdh w16sdtfl w16du">
   <w:docDefaults>
     <w:rPrDefault>
       <w:rPr>
@@ -3808,15 +3759,6 @@
 </file>
 
 <file path=customXml/item1.xml><?xml version="1.0" encoding="utf-8"?>
-<?mso-contentType ?>
-<FormTemplates xmlns="http://schemas.microsoft.com/sharepoint/v3/contenttype/forms">
-  <Display>DocumentLibraryForm</Display>
-  <Edit>DocumentLibraryForm</Edit>
-  <New>DocumentLibraryForm</New>
-</FormTemplates>
-</file>
-
-<file path=customXml/item2.xml><?xml version="1.0" encoding="utf-8"?>
 <ct:contentTypeSchema xmlns:ct="http://schemas.microsoft.com/office/2006/metadata/contentType" xmlns:ma="http://schemas.microsoft.com/office/2006/metadata/properties/metaAttributes" ct:_="" ma:_="" ma:contentTypeName="Documento" ma:contentTypeID="0x0101000FE14BA995C8914D8DDF7FF8CD658C3E" ma:contentTypeVersion="0" ma:contentTypeDescription="Crear nuevo documento." ma:contentTypeScope="" ma:versionID="ea78faa390b797598f046fe09219d44a">
   <xsd:schema xmlns:xsd="http://www.w3.org/2001/XMLSchema" xmlns:xs="http://www.w3.org/2001/XMLSchema" xmlns:p="http://schemas.microsoft.com/office/2006/metadata/properties" targetNamespace="http://schemas.microsoft.com/office/2006/metadata/properties" ma:root="true" ma:fieldsID="ebba8a198e9bb40c3eeca6d0bd41257a">
     <xsd:element name="properties">
@@ -3930,6 +3872,15 @@
 </ct:contentTypeSchema>
 </file>
 
+<file path=customXml/item2.xml><?xml version="1.0" encoding="utf-8"?>
+<?mso-contentType ?>
+<FormTemplates xmlns="http://schemas.microsoft.com/sharepoint/v3/contenttype/forms">
+  <Display>DocumentLibraryForm</Display>
+  <Edit>DocumentLibraryForm</Edit>
+  <New>DocumentLibraryForm</New>
+</FormTemplates>
+</file>
+
 <file path=customXml/item3.xml><?xml version="1.0" encoding="utf-8"?>
 <p:properties xmlns:p="http://schemas.microsoft.com/office/2006/metadata/properties" xmlns:xsi="http://www.w3.org/2001/XMLSchema-instance" xmlns:pc="http://schemas.microsoft.com/office/infopath/2007/PartnerControls">
   <documentManagement/>
@@ -3937,14 +3888,6 @@
 </file>
 
 <file path=customXml/itemProps1.xml><?xml version="1.0" encoding="utf-8"?>
-<ds:datastoreItem xmlns:ds="http://schemas.openxmlformats.org/officeDocument/2006/customXml" ds:itemID="{C167D160-A596-41F1-876B-A9E494DF38D6}">
-  <ds:schemaRefs>
-    <ds:schemaRef ds:uri="http://schemas.microsoft.com/sharepoint/v3/contenttype/forms"/>
-  </ds:schemaRefs>
-</ds:datastoreItem>
-</file>
-
-<file path=customXml/itemProps2.xml><?xml version="1.0" encoding="utf-8"?>
 <ds:datastoreItem xmlns:ds="http://schemas.openxmlformats.org/officeDocument/2006/customXml" ds:itemID="{B7A8F51E-1B56-40BD-81CD-0DEE9E3483E6}">
   <ds:schemaRefs>
     <ds:schemaRef ds:uri="http://schemas.microsoft.com/office/2006/metadata/contentType"/>
@@ -3960,6 +3903,14 @@
 </ds:datastoreItem>
 </file>
 
+<file path=customXml/itemProps2.xml><?xml version="1.0" encoding="utf-8"?>
+<ds:datastoreItem xmlns:ds="http://schemas.openxmlformats.org/officeDocument/2006/customXml" ds:itemID="{C167D160-A596-41F1-876B-A9E494DF38D6}">
+  <ds:schemaRefs>
+    <ds:schemaRef ds:uri="http://schemas.microsoft.com/sharepoint/v3/contenttype/forms"/>
+  </ds:schemaRefs>
+</ds:datastoreItem>
+</file>
+
 <file path=customXml/itemProps3.xml><?xml version="1.0" encoding="utf-8"?>
 <ds:datastoreItem xmlns:ds="http://schemas.openxmlformats.org/officeDocument/2006/customXml" ds:itemID="{F6E8C84D-9664-4602-9470-1D60CA381AA7}">
   <ds:schemaRefs>

</xml_diff>